<commit_message>
added some verbage about subclasses and CQL
</commit_message>
<xml_diff>
--- a/caGrid/projects/cql/docs/cql2/CQL 2 Use Cases and Feature Requests.docx
+++ b/caGrid/projects/cql/docs/cql2/CQL 2 Use Cases and Feature Requests.docx
@@ -206,6 +206,33 @@
       <w:r>
         <w:t>Example: A researcher would like all white blood cell counts from blood specimens, as well as dates of hospital visits for a set of patients defined by a query.</w:t>
       </w:r>
+    </w:p>
+    <w:p/>
+    <w:p>
+      <w:pPr>
+        <w:pStyle w:val="Heading2"/>
+      </w:pPr>
+      <w:r>
+        <w:t>Returning subclasses of domain objects</w:t>
+      </w:r>
+    </w:p>
+    <w:p/>
+    <w:p>
+      <w:r>
+        <w:t>From: caTissue, others</w:t>
+      </w:r>
+    </w:p>
+    <w:p>
+      <w:r>
+        <w:t>Overview: Users would like to retrieve a class and its subclasses when queried</w:t>
+      </w:r>
+    </w:p>
+    <w:p>
+      <w:r>
+        <w:t>Example: A researcher queries for the base class ‘Specimen’ and expects to get back both BloodSpecimen eand TissueSpecimen instances.</w:t>
+      </w:r>
+    </w:p>
+    <w:p>
       <w:r>
         <w:br w:type="page"/>
       </w:r>
@@ -469,6 +496,845 @@
       <w:r>
         <w:tab/>
         <w:t>III. How are those tuples built?  Cross join, left join?</w:t>
+      </w:r>
+    </w:p>
+    <w:p/>
+    <w:p>
+      <w:pPr>
+        <w:pStyle w:val="Heading2"/>
+      </w:pPr>
+      <w:r>
+        <w:t>Returning subclasses of domain objects</w:t>
+      </w:r>
+    </w:p>
+    <w:p/>
+    <w:p>
+      <w:pPr>
+        <w:rPr>
+          <w:i/>
+        </w:rPr>
+      </w:pPr>
+      <w:r>
+        <w:t>Thoughts: (From Scott):</w:t>
+      </w:r>
+    </w:p>
+    <w:p>
+      <w:pPr>
+        <w:pStyle w:val="HTMLPreformatted"/>
+        <w:rPr>
+          <w:i/>
+        </w:rPr>
+      </w:pPr>
+    </w:p>
+    <w:p>
+      <w:pPr>
+        <w:pStyle w:val="HTMLPreformatted"/>
+        <w:rPr>
+          <w:i/>
+        </w:rPr>
+      </w:pPr>
+      <w:r>
+        <w:rPr>
+          <w:i/>
+        </w:rPr>
+        <w:t>Consider the example of a client looking for instances of</w:t>
+      </w:r>
+    </w:p>
+    <w:p>
+      <w:pPr>
+        <w:tabs>
+          <w:tab w:val="left" w:pos="916"/>
+          <w:tab w:val="left" w:pos="1832"/>
+          <w:tab w:val="left" w:pos="2748"/>
+          <w:tab w:val="left" w:pos="3664"/>
+          <w:tab w:val="left" w:pos="4580"/>
+          <w:tab w:val="left" w:pos="5496"/>
+          <w:tab w:val="left" w:pos="6412"/>
+          <w:tab w:val="left" w:pos="7328"/>
+          <w:tab w:val="left" w:pos="8244"/>
+          <w:tab w:val="left" w:pos="9160"/>
+          <w:tab w:val="left" w:pos="10076"/>
+          <w:tab w:val="left" w:pos="10992"/>
+          <w:tab w:val="left" w:pos="11908"/>
+          <w:tab w:val="left" w:pos="12824"/>
+          <w:tab w:val="left" w:pos="13740"/>
+          <w:tab w:val="left" w:pos="14656"/>
+        </w:tabs>
+        <w:spacing w:after="0" w:line="240" w:lineRule="auto"/>
+        <w:rPr>
+          <w:rFonts w:ascii="Courier New" w:eastAsia="Times New Roman" w:hAnsi="Courier New" w:cs="Courier New"/>
+          <w:i/>
+          <w:sz w:val="20"/>
+          <w:szCs w:val="20"/>
+        </w:rPr>
+      </w:pPr>
+      <w:r>
+        <w:rPr>
+          <w:rFonts w:ascii="Courier New" w:eastAsia="Times New Roman" w:hAnsi="Courier New" w:cs="Courier New"/>
+          <w:i/>
+          <w:sz w:val="20"/>
+          <w:szCs w:val="20"/>
+        </w:rPr>
+        <w:t>caBIO's Gene class where a client discovers multiple data services</w:t>
+      </w:r>
+    </w:p>
+    <w:p>
+      <w:pPr>
+        <w:tabs>
+          <w:tab w:val="left" w:pos="916"/>
+          <w:tab w:val="left" w:pos="1832"/>
+          <w:tab w:val="left" w:pos="2748"/>
+          <w:tab w:val="left" w:pos="3664"/>
+          <w:tab w:val="left" w:pos="4580"/>
+          <w:tab w:val="left" w:pos="5496"/>
+          <w:tab w:val="left" w:pos="6412"/>
+          <w:tab w:val="left" w:pos="7328"/>
+          <w:tab w:val="left" w:pos="8244"/>
+          <w:tab w:val="left" w:pos="9160"/>
+          <w:tab w:val="left" w:pos="10076"/>
+          <w:tab w:val="left" w:pos="10992"/>
+          <w:tab w:val="left" w:pos="11908"/>
+          <w:tab w:val="left" w:pos="12824"/>
+          <w:tab w:val="left" w:pos="13740"/>
+          <w:tab w:val="left" w:pos="14656"/>
+        </w:tabs>
+        <w:spacing w:after="0" w:line="240" w:lineRule="auto"/>
+        <w:rPr>
+          <w:rFonts w:ascii="Courier New" w:eastAsia="Times New Roman" w:hAnsi="Courier New" w:cs="Courier New"/>
+          <w:i/>
+          <w:sz w:val="20"/>
+          <w:szCs w:val="20"/>
+        </w:rPr>
+      </w:pPr>
+      <w:r>
+        <w:rPr>
+          <w:rFonts w:ascii="Courier New" w:eastAsia="Times New Roman" w:hAnsi="Courier New" w:cs="Courier New"/>
+          <w:i/>
+          <w:sz w:val="20"/>
+          <w:szCs w:val="20"/>
+        </w:rPr>
+        <w:t>providing data of that class, and issues a federated query to all of</w:t>
+      </w:r>
+    </w:p>
+    <w:p>
+      <w:pPr>
+        <w:tabs>
+          <w:tab w:val="left" w:pos="916"/>
+          <w:tab w:val="left" w:pos="1832"/>
+          <w:tab w:val="left" w:pos="2748"/>
+          <w:tab w:val="left" w:pos="3664"/>
+          <w:tab w:val="left" w:pos="4580"/>
+          <w:tab w:val="left" w:pos="5496"/>
+          <w:tab w:val="left" w:pos="6412"/>
+          <w:tab w:val="left" w:pos="7328"/>
+          <w:tab w:val="left" w:pos="8244"/>
+          <w:tab w:val="left" w:pos="9160"/>
+          <w:tab w:val="left" w:pos="10076"/>
+          <w:tab w:val="left" w:pos="10992"/>
+          <w:tab w:val="left" w:pos="11908"/>
+          <w:tab w:val="left" w:pos="12824"/>
+          <w:tab w:val="left" w:pos="13740"/>
+          <w:tab w:val="left" w:pos="14656"/>
+        </w:tabs>
+        <w:spacing w:after="0" w:line="240" w:lineRule="auto"/>
+        <w:rPr>
+          <w:rFonts w:ascii="Courier New" w:eastAsia="Times New Roman" w:hAnsi="Courier New" w:cs="Courier New"/>
+          <w:i/>
+          <w:sz w:val="20"/>
+          <w:szCs w:val="20"/>
+        </w:rPr>
+      </w:pPr>
+      <w:r>
+        <w:rPr>
+          <w:rFonts w:ascii="Courier New" w:eastAsia="Times New Roman" w:hAnsi="Courier New" w:cs="Courier New"/>
+          <w:i/>
+          <w:sz w:val="20"/>
+          <w:szCs w:val="20"/>
+        </w:rPr>
+        <w:t>them.  It's quite possible that many of the services are exposing domain</w:t>
+      </w:r>
+    </w:p>
+    <w:p>
+      <w:pPr>
+        <w:tabs>
+          <w:tab w:val="left" w:pos="916"/>
+          <w:tab w:val="left" w:pos="1832"/>
+          <w:tab w:val="left" w:pos="2748"/>
+          <w:tab w:val="left" w:pos="3664"/>
+          <w:tab w:val="left" w:pos="4580"/>
+          <w:tab w:val="left" w:pos="5496"/>
+          <w:tab w:val="left" w:pos="6412"/>
+          <w:tab w:val="left" w:pos="7328"/>
+          <w:tab w:val="left" w:pos="8244"/>
+          <w:tab w:val="left" w:pos="9160"/>
+          <w:tab w:val="left" w:pos="10076"/>
+          <w:tab w:val="left" w:pos="10992"/>
+          <w:tab w:val="left" w:pos="11908"/>
+          <w:tab w:val="left" w:pos="12824"/>
+          <w:tab w:val="left" w:pos="13740"/>
+          <w:tab w:val="left" w:pos="14656"/>
+        </w:tabs>
+        <w:spacing w:after="0" w:line="240" w:lineRule="auto"/>
+        <w:rPr>
+          <w:rFonts w:ascii="Courier New" w:eastAsia="Times New Roman" w:hAnsi="Courier New" w:cs="Courier New"/>
+          <w:i/>
+          <w:sz w:val="20"/>
+          <w:szCs w:val="20"/>
+        </w:rPr>
+      </w:pPr>
+      <w:r>
+        <w:rPr>
+          <w:rFonts w:ascii="Courier New" w:eastAsia="Times New Roman" w:hAnsi="Courier New" w:cs="Courier New"/>
+          <w:i/>
+          <w:sz w:val="20"/>
+          <w:szCs w:val="20"/>
+        </w:rPr>
+        <w:t>models wherein they have extended/subclasses the Gene class.  If we</w:t>
+      </w:r>
+    </w:p>
+    <w:p>
+      <w:pPr>
+        <w:tabs>
+          <w:tab w:val="left" w:pos="916"/>
+          <w:tab w:val="left" w:pos="1832"/>
+          <w:tab w:val="left" w:pos="2748"/>
+          <w:tab w:val="left" w:pos="3664"/>
+          <w:tab w:val="left" w:pos="4580"/>
+          <w:tab w:val="left" w:pos="5496"/>
+          <w:tab w:val="left" w:pos="6412"/>
+          <w:tab w:val="left" w:pos="7328"/>
+          <w:tab w:val="left" w:pos="8244"/>
+          <w:tab w:val="left" w:pos="9160"/>
+          <w:tab w:val="left" w:pos="10076"/>
+          <w:tab w:val="left" w:pos="10992"/>
+          <w:tab w:val="left" w:pos="11908"/>
+          <w:tab w:val="left" w:pos="12824"/>
+          <w:tab w:val="left" w:pos="13740"/>
+          <w:tab w:val="left" w:pos="14656"/>
+        </w:tabs>
+        <w:spacing w:after="0" w:line="240" w:lineRule="auto"/>
+        <w:rPr>
+          <w:rFonts w:ascii="Courier New" w:eastAsia="Times New Roman" w:hAnsi="Courier New" w:cs="Courier New"/>
+          <w:i/>
+          <w:sz w:val="20"/>
+          <w:szCs w:val="20"/>
+        </w:rPr>
+      </w:pPr>
+      <w:r>
+        <w:rPr>
+          <w:rFonts w:ascii="Courier New" w:eastAsia="Times New Roman" w:hAnsi="Courier New" w:cs="Courier New"/>
+          <w:i/>
+          <w:sz w:val="20"/>
+          <w:szCs w:val="20"/>
+        </w:rPr>
+        <w:t>returned subclasses for queries for Gene, the client would receive all</w:t>
+      </w:r>
+    </w:p>
+    <w:p>
+      <w:pPr>
+        <w:tabs>
+          <w:tab w:val="left" w:pos="916"/>
+          <w:tab w:val="left" w:pos="1832"/>
+          <w:tab w:val="left" w:pos="2748"/>
+          <w:tab w:val="left" w:pos="3664"/>
+          <w:tab w:val="left" w:pos="4580"/>
+          <w:tab w:val="left" w:pos="5496"/>
+          <w:tab w:val="left" w:pos="6412"/>
+          <w:tab w:val="left" w:pos="7328"/>
+          <w:tab w:val="left" w:pos="8244"/>
+          <w:tab w:val="left" w:pos="9160"/>
+          <w:tab w:val="left" w:pos="10076"/>
+          <w:tab w:val="left" w:pos="10992"/>
+          <w:tab w:val="left" w:pos="11908"/>
+          <w:tab w:val="left" w:pos="12824"/>
+          <w:tab w:val="left" w:pos="13740"/>
+          <w:tab w:val="left" w:pos="14656"/>
+        </w:tabs>
+        <w:spacing w:after="0" w:line="240" w:lineRule="auto"/>
+        <w:rPr>
+          <w:rFonts w:ascii="Courier New" w:eastAsia="Times New Roman" w:hAnsi="Courier New" w:cs="Courier New"/>
+          <w:i/>
+          <w:sz w:val="20"/>
+          <w:szCs w:val="20"/>
+        </w:rPr>
+      </w:pPr>
+      <w:r>
+        <w:rPr>
+          <w:rFonts w:ascii="Courier New" w:eastAsia="Times New Roman" w:hAnsi="Courier New" w:cs="Courier New"/>
+          <w:i/>
+          <w:sz w:val="20"/>
+          <w:szCs w:val="20"/>
+        </w:rPr>
+        <w:t>these different subclasses as well.  The problem with this is the client</w:t>
+      </w:r>
+    </w:p>
+    <w:p>
+      <w:pPr>
+        <w:tabs>
+          <w:tab w:val="left" w:pos="916"/>
+          <w:tab w:val="left" w:pos="1832"/>
+          <w:tab w:val="left" w:pos="2748"/>
+          <w:tab w:val="left" w:pos="3664"/>
+          <w:tab w:val="left" w:pos="4580"/>
+          <w:tab w:val="left" w:pos="5496"/>
+          <w:tab w:val="left" w:pos="6412"/>
+          <w:tab w:val="left" w:pos="7328"/>
+          <w:tab w:val="left" w:pos="8244"/>
+          <w:tab w:val="left" w:pos="9160"/>
+          <w:tab w:val="left" w:pos="10076"/>
+          <w:tab w:val="left" w:pos="10992"/>
+          <w:tab w:val="left" w:pos="11908"/>
+          <w:tab w:val="left" w:pos="12824"/>
+          <w:tab w:val="left" w:pos="13740"/>
+          <w:tab w:val="left" w:pos="14656"/>
+        </w:tabs>
+        <w:spacing w:after="0" w:line="240" w:lineRule="auto"/>
+        <w:rPr>
+          <w:rFonts w:ascii="Courier New" w:eastAsia="Times New Roman" w:hAnsi="Courier New" w:cs="Courier New"/>
+          <w:i/>
+          <w:sz w:val="20"/>
+          <w:szCs w:val="20"/>
+        </w:rPr>
+      </w:pPr>
+      <w:r>
+        <w:rPr>
+          <w:rFonts w:ascii="Courier New" w:eastAsia="Times New Roman" w:hAnsi="Courier New" w:cs="Courier New"/>
+          <w:i/>
+          <w:sz w:val="20"/>
+          <w:szCs w:val="20"/>
+        </w:rPr>
+        <w:t>may not know how to process these arbitrary subclasses.  To process the</w:t>
+      </w:r>
+    </w:p>
+    <w:p>
+      <w:pPr>
+        <w:tabs>
+          <w:tab w:val="left" w:pos="916"/>
+          <w:tab w:val="left" w:pos="1832"/>
+          <w:tab w:val="left" w:pos="2748"/>
+          <w:tab w:val="left" w:pos="3664"/>
+          <w:tab w:val="left" w:pos="4580"/>
+          <w:tab w:val="left" w:pos="5496"/>
+          <w:tab w:val="left" w:pos="6412"/>
+          <w:tab w:val="left" w:pos="7328"/>
+          <w:tab w:val="left" w:pos="8244"/>
+          <w:tab w:val="left" w:pos="9160"/>
+          <w:tab w:val="left" w:pos="10076"/>
+          <w:tab w:val="left" w:pos="10992"/>
+          <w:tab w:val="left" w:pos="11908"/>
+          <w:tab w:val="left" w:pos="12824"/>
+          <w:tab w:val="left" w:pos="13740"/>
+          <w:tab w:val="left" w:pos="14656"/>
+        </w:tabs>
+        <w:spacing w:after="0" w:line="240" w:lineRule="auto"/>
+        <w:rPr>
+          <w:rFonts w:ascii="Courier New" w:eastAsia="Times New Roman" w:hAnsi="Courier New" w:cs="Courier New"/>
+          <w:i/>
+          <w:sz w:val="20"/>
+          <w:szCs w:val="20"/>
+        </w:rPr>
+      </w:pPr>
+      <w:r>
+        <w:rPr>
+          <w:rFonts w:ascii="Courier New" w:eastAsia="Times New Roman" w:hAnsi="Courier New" w:cs="Courier New"/>
+          <w:i/>
+          <w:sz w:val="20"/>
+          <w:szCs w:val="20"/>
+        </w:rPr>
+        <w:t>results, the client needs to either deserialize them into their Object</w:t>
+      </w:r>
+    </w:p>
+    <w:p>
+      <w:pPr>
+        <w:tabs>
+          <w:tab w:val="left" w:pos="916"/>
+          <w:tab w:val="left" w:pos="1832"/>
+          <w:tab w:val="left" w:pos="2748"/>
+          <w:tab w:val="left" w:pos="3664"/>
+          <w:tab w:val="left" w:pos="4580"/>
+          <w:tab w:val="left" w:pos="5496"/>
+          <w:tab w:val="left" w:pos="6412"/>
+          <w:tab w:val="left" w:pos="7328"/>
+          <w:tab w:val="left" w:pos="8244"/>
+          <w:tab w:val="left" w:pos="9160"/>
+          <w:tab w:val="left" w:pos="10076"/>
+          <w:tab w:val="left" w:pos="10992"/>
+          <w:tab w:val="left" w:pos="11908"/>
+          <w:tab w:val="left" w:pos="12824"/>
+          <w:tab w:val="left" w:pos="13740"/>
+          <w:tab w:val="left" w:pos="14656"/>
+        </w:tabs>
+        <w:spacing w:after="0" w:line="240" w:lineRule="auto"/>
+        <w:rPr>
+          <w:rFonts w:ascii="Courier New" w:eastAsia="Times New Roman" w:hAnsi="Courier New" w:cs="Courier New"/>
+          <w:i/>
+          <w:sz w:val="20"/>
+          <w:szCs w:val="20"/>
+        </w:rPr>
+      </w:pPr>
+      <w:r>
+        <w:rPr>
+          <w:rFonts w:ascii="Courier New" w:eastAsia="Times New Roman" w:hAnsi="Courier New" w:cs="Courier New"/>
+          <w:i/>
+          <w:sz w:val="20"/>
+          <w:szCs w:val="20"/>
+        </w:rPr>
+        <w:t>representations, or deal with the XML directly.  If the client intended</w:t>
+      </w:r>
+    </w:p>
+    <w:p>
+      <w:pPr>
+        <w:tabs>
+          <w:tab w:val="left" w:pos="916"/>
+          <w:tab w:val="left" w:pos="1832"/>
+          <w:tab w:val="left" w:pos="2748"/>
+          <w:tab w:val="left" w:pos="3664"/>
+          <w:tab w:val="left" w:pos="4580"/>
+          <w:tab w:val="left" w:pos="5496"/>
+          <w:tab w:val="left" w:pos="6412"/>
+          <w:tab w:val="left" w:pos="7328"/>
+          <w:tab w:val="left" w:pos="8244"/>
+          <w:tab w:val="left" w:pos="9160"/>
+          <w:tab w:val="left" w:pos="10076"/>
+          <w:tab w:val="left" w:pos="10992"/>
+          <w:tab w:val="left" w:pos="11908"/>
+          <w:tab w:val="left" w:pos="12824"/>
+          <w:tab w:val="left" w:pos="13740"/>
+          <w:tab w:val="left" w:pos="14656"/>
+        </w:tabs>
+        <w:spacing w:after="0" w:line="240" w:lineRule="auto"/>
+        <w:rPr>
+          <w:rFonts w:ascii="Courier New" w:eastAsia="Times New Roman" w:hAnsi="Courier New" w:cs="Courier New"/>
+          <w:i/>
+          <w:sz w:val="20"/>
+          <w:szCs w:val="20"/>
+        </w:rPr>
+      </w:pPr>
+      <w:r>
+        <w:rPr>
+          <w:rFonts w:ascii="Courier New" w:eastAsia="Times New Roman" w:hAnsi="Courier New" w:cs="Courier New"/>
+          <w:i/>
+          <w:sz w:val="20"/>
+          <w:szCs w:val="20"/>
+        </w:rPr>
+        <w:t>to deserialize them, it would actually have to have all the subclass</w:t>
+      </w:r>
+    </w:p>
+    <w:p>
+      <w:pPr>
+        <w:tabs>
+          <w:tab w:val="left" w:pos="916"/>
+          <w:tab w:val="left" w:pos="1832"/>
+          <w:tab w:val="left" w:pos="2748"/>
+          <w:tab w:val="left" w:pos="3664"/>
+          <w:tab w:val="left" w:pos="4580"/>
+          <w:tab w:val="left" w:pos="5496"/>
+          <w:tab w:val="left" w:pos="6412"/>
+          <w:tab w:val="left" w:pos="7328"/>
+          <w:tab w:val="left" w:pos="8244"/>
+          <w:tab w:val="left" w:pos="9160"/>
+          <w:tab w:val="left" w:pos="10076"/>
+          <w:tab w:val="left" w:pos="10992"/>
+          <w:tab w:val="left" w:pos="11908"/>
+          <w:tab w:val="left" w:pos="12824"/>
+          <w:tab w:val="left" w:pos="13740"/>
+          <w:tab w:val="left" w:pos="14656"/>
+        </w:tabs>
+        <w:spacing w:after="0" w:line="240" w:lineRule="auto"/>
+        <w:rPr>
+          <w:rFonts w:ascii="Courier New" w:eastAsia="Times New Roman" w:hAnsi="Courier New" w:cs="Courier New"/>
+          <w:i/>
+          <w:sz w:val="20"/>
+          <w:szCs w:val="20"/>
+        </w:rPr>
+      </w:pPr>
+      <w:r>
+        <w:rPr>
+          <w:rFonts w:ascii="Courier New" w:eastAsia="Times New Roman" w:hAnsi="Courier New" w:cs="Courier New"/>
+          <w:i/>
+          <w:sz w:val="20"/>
+          <w:szCs w:val="20"/>
+        </w:rPr>
+        <w:t>Classes on the classpath, in addition to the caBIO model.  This would be</w:t>
+      </w:r>
+    </w:p>
+    <w:p>
+      <w:pPr>
+        <w:tabs>
+          <w:tab w:val="left" w:pos="916"/>
+          <w:tab w:val="left" w:pos="1832"/>
+          <w:tab w:val="left" w:pos="2748"/>
+          <w:tab w:val="left" w:pos="3664"/>
+          <w:tab w:val="left" w:pos="4580"/>
+          <w:tab w:val="left" w:pos="5496"/>
+          <w:tab w:val="left" w:pos="6412"/>
+          <w:tab w:val="left" w:pos="7328"/>
+          <w:tab w:val="left" w:pos="8244"/>
+          <w:tab w:val="left" w:pos="9160"/>
+          <w:tab w:val="left" w:pos="10076"/>
+          <w:tab w:val="left" w:pos="10992"/>
+          <w:tab w:val="left" w:pos="11908"/>
+          <w:tab w:val="left" w:pos="12824"/>
+          <w:tab w:val="left" w:pos="13740"/>
+          <w:tab w:val="left" w:pos="14656"/>
+        </w:tabs>
+        <w:spacing w:after="0" w:line="240" w:lineRule="auto"/>
+        <w:rPr>
+          <w:rFonts w:ascii="Courier New" w:eastAsia="Times New Roman" w:hAnsi="Courier New" w:cs="Courier New"/>
+          <w:i/>
+          <w:sz w:val="20"/>
+          <w:szCs w:val="20"/>
+        </w:rPr>
+      </w:pPr>
+      <w:r>
+        <w:rPr>
+          <w:rFonts w:ascii="Courier New" w:eastAsia="Times New Roman" w:hAnsi="Courier New" w:cs="Courier New"/>
+          <w:i/>
+          <w:sz w:val="20"/>
+          <w:szCs w:val="20"/>
+        </w:rPr>
+        <w:t>a problem, as arbitrary new subclasses could be introduced to the grid</w:t>
+      </w:r>
+    </w:p>
+    <w:p>
+      <w:pPr>
+        <w:tabs>
+          <w:tab w:val="left" w:pos="916"/>
+          <w:tab w:val="left" w:pos="1832"/>
+          <w:tab w:val="left" w:pos="2748"/>
+          <w:tab w:val="left" w:pos="3664"/>
+          <w:tab w:val="left" w:pos="4580"/>
+          <w:tab w:val="left" w:pos="5496"/>
+          <w:tab w:val="left" w:pos="6412"/>
+          <w:tab w:val="left" w:pos="7328"/>
+          <w:tab w:val="left" w:pos="8244"/>
+          <w:tab w:val="left" w:pos="9160"/>
+          <w:tab w:val="left" w:pos="10076"/>
+          <w:tab w:val="left" w:pos="10992"/>
+          <w:tab w:val="left" w:pos="11908"/>
+          <w:tab w:val="left" w:pos="12824"/>
+          <w:tab w:val="left" w:pos="13740"/>
+          <w:tab w:val="left" w:pos="14656"/>
+        </w:tabs>
+        <w:spacing w:after="0" w:line="240" w:lineRule="auto"/>
+        <w:rPr>
+          <w:rFonts w:ascii="Courier New" w:eastAsia="Times New Roman" w:hAnsi="Courier New" w:cs="Courier New"/>
+          <w:i/>
+          <w:sz w:val="20"/>
+          <w:szCs w:val="20"/>
+        </w:rPr>
+      </w:pPr>
+      <w:r>
+        <w:rPr>
+          <w:rFonts w:ascii="Courier New" w:eastAsia="Times New Roman" w:hAnsi="Courier New" w:cs="Courier New"/>
+          <w:i/>
+          <w:sz w:val="20"/>
+          <w:szCs w:val="20"/>
+        </w:rPr>
+        <w:t>at any time, and this client would have to have all of them.  The other</w:t>
+      </w:r>
+    </w:p>
+    <w:p>
+      <w:pPr>
+        <w:tabs>
+          <w:tab w:val="left" w:pos="916"/>
+          <w:tab w:val="left" w:pos="1832"/>
+          <w:tab w:val="left" w:pos="2748"/>
+          <w:tab w:val="left" w:pos="3664"/>
+          <w:tab w:val="left" w:pos="4580"/>
+          <w:tab w:val="left" w:pos="5496"/>
+          <w:tab w:val="left" w:pos="6412"/>
+          <w:tab w:val="left" w:pos="7328"/>
+          <w:tab w:val="left" w:pos="8244"/>
+          <w:tab w:val="left" w:pos="9160"/>
+          <w:tab w:val="left" w:pos="10076"/>
+          <w:tab w:val="left" w:pos="10992"/>
+          <w:tab w:val="left" w:pos="11908"/>
+          <w:tab w:val="left" w:pos="12824"/>
+          <w:tab w:val="left" w:pos="13740"/>
+          <w:tab w:val="left" w:pos="14656"/>
+        </w:tabs>
+        <w:spacing w:after="0" w:line="240" w:lineRule="auto"/>
+        <w:rPr>
+          <w:rFonts w:ascii="Courier New" w:eastAsia="Times New Roman" w:hAnsi="Courier New" w:cs="Courier New"/>
+          <w:i/>
+          <w:sz w:val="20"/>
+          <w:szCs w:val="20"/>
+        </w:rPr>
+      </w:pPr>
+      <w:r>
+        <w:rPr>
+          <w:rFonts w:ascii="Courier New" w:eastAsia="Times New Roman" w:hAnsi="Courier New" w:cs="Courier New"/>
+          <w:i/>
+          <w:sz w:val="20"/>
+          <w:szCs w:val="20"/>
+        </w:rPr>
+        <w:lastRenderedPageBreak/>
+        <w:t>option is to process the XML directly.  The problem with this is that</w:t>
+      </w:r>
+    </w:p>
+    <w:p>
+      <w:pPr>
+        <w:tabs>
+          <w:tab w:val="left" w:pos="916"/>
+          <w:tab w:val="left" w:pos="1832"/>
+          <w:tab w:val="left" w:pos="2748"/>
+          <w:tab w:val="left" w:pos="3664"/>
+          <w:tab w:val="left" w:pos="4580"/>
+          <w:tab w:val="left" w:pos="5496"/>
+          <w:tab w:val="left" w:pos="6412"/>
+          <w:tab w:val="left" w:pos="7328"/>
+          <w:tab w:val="left" w:pos="8244"/>
+          <w:tab w:val="left" w:pos="9160"/>
+          <w:tab w:val="left" w:pos="10076"/>
+          <w:tab w:val="left" w:pos="10992"/>
+          <w:tab w:val="left" w:pos="11908"/>
+          <w:tab w:val="left" w:pos="12824"/>
+          <w:tab w:val="left" w:pos="13740"/>
+          <w:tab w:val="left" w:pos="14656"/>
+        </w:tabs>
+        <w:spacing w:after="0" w:line="240" w:lineRule="auto"/>
+        <w:rPr>
+          <w:rFonts w:ascii="Courier New" w:eastAsia="Times New Roman" w:hAnsi="Courier New" w:cs="Courier New"/>
+          <w:i/>
+          <w:sz w:val="20"/>
+          <w:szCs w:val="20"/>
+        </w:rPr>
+      </w:pPr>
+      <w:r>
+        <w:rPr>
+          <w:rFonts w:ascii="Courier New" w:eastAsia="Times New Roman" w:hAnsi="Courier New" w:cs="Courier New"/>
+          <w:i/>
+          <w:sz w:val="20"/>
+          <w:szCs w:val="20"/>
+        </w:rPr>
+        <w:t>the subclasses may actually change the XML representation of the Gene</w:t>
+      </w:r>
+    </w:p>
+    <w:p>
+      <w:pPr>
+        <w:tabs>
+          <w:tab w:val="left" w:pos="916"/>
+          <w:tab w:val="left" w:pos="1832"/>
+          <w:tab w:val="left" w:pos="2748"/>
+          <w:tab w:val="left" w:pos="3664"/>
+          <w:tab w:val="left" w:pos="4580"/>
+          <w:tab w:val="left" w:pos="5496"/>
+          <w:tab w:val="left" w:pos="6412"/>
+          <w:tab w:val="left" w:pos="7328"/>
+          <w:tab w:val="left" w:pos="8244"/>
+          <w:tab w:val="left" w:pos="9160"/>
+          <w:tab w:val="left" w:pos="10076"/>
+          <w:tab w:val="left" w:pos="10992"/>
+          <w:tab w:val="left" w:pos="11908"/>
+          <w:tab w:val="left" w:pos="12824"/>
+          <w:tab w:val="left" w:pos="13740"/>
+          <w:tab w:val="left" w:pos="14656"/>
+        </w:tabs>
+        <w:spacing w:after="0" w:line="240" w:lineRule="auto"/>
+        <w:rPr>
+          <w:rFonts w:ascii="Courier New" w:eastAsia="Times New Roman" w:hAnsi="Courier New" w:cs="Courier New"/>
+          <w:i/>
+          <w:sz w:val="20"/>
+          <w:szCs w:val="20"/>
+        </w:rPr>
+      </w:pPr>
+      <w:r>
+        <w:rPr>
+          <w:rFonts w:ascii="Courier New" w:eastAsia="Times New Roman" w:hAnsi="Courier New" w:cs="Courier New"/>
+          <w:i/>
+          <w:sz w:val="20"/>
+          <w:szCs w:val="20"/>
+        </w:rPr>
+        <w:t>class in order to serialize themselves.  That is, the client can't just</w:t>
+      </w:r>
+    </w:p>
+    <w:p>
+      <w:pPr>
+        <w:tabs>
+          <w:tab w:val="left" w:pos="916"/>
+          <w:tab w:val="left" w:pos="1832"/>
+          <w:tab w:val="left" w:pos="2748"/>
+          <w:tab w:val="left" w:pos="3664"/>
+          <w:tab w:val="left" w:pos="4580"/>
+          <w:tab w:val="left" w:pos="5496"/>
+          <w:tab w:val="left" w:pos="6412"/>
+          <w:tab w:val="left" w:pos="7328"/>
+          <w:tab w:val="left" w:pos="8244"/>
+          <w:tab w:val="left" w:pos="9160"/>
+          <w:tab w:val="left" w:pos="10076"/>
+          <w:tab w:val="left" w:pos="10992"/>
+          <w:tab w:val="left" w:pos="11908"/>
+          <w:tab w:val="left" w:pos="12824"/>
+          <w:tab w:val="left" w:pos="13740"/>
+          <w:tab w:val="left" w:pos="14656"/>
+        </w:tabs>
+        <w:spacing w:after="0" w:line="240" w:lineRule="auto"/>
+        <w:rPr>
+          <w:rFonts w:ascii="Courier New" w:eastAsia="Times New Roman" w:hAnsi="Courier New" w:cs="Courier New"/>
+          <w:i/>
+          <w:sz w:val="20"/>
+          <w:szCs w:val="20"/>
+        </w:rPr>
+      </w:pPr>
+      <w:r>
+        <w:rPr>
+          <w:rFonts w:ascii="Courier New" w:eastAsia="Times New Roman" w:hAnsi="Courier New" w:cs="Courier New"/>
+          <w:i/>
+          <w:sz w:val="20"/>
+          <w:szCs w:val="20"/>
+        </w:rPr>
+        <w:t>assume that because it knows how to extract the "symbol" attribute from</w:t>
+      </w:r>
+    </w:p>
+    <w:p>
+      <w:pPr>
+        <w:tabs>
+          <w:tab w:val="left" w:pos="916"/>
+          <w:tab w:val="left" w:pos="1832"/>
+          <w:tab w:val="left" w:pos="2748"/>
+          <w:tab w:val="left" w:pos="3664"/>
+          <w:tab w:val="left" w:pos="4580"/>
+          <w:tab w:val="left" w:pos="5496"/>
+          <w:tab w:val="left" w:pos="6412"/>
+          <w:tab w:val="left" w:pos="7328"/>
+          <w:tab w:val="left" w:pos="8244"/>
+          <w:tab w:val="left" w:pos="9160"/>
+          <w:tab w:val="left" w:pos="10076"/>
+          <w:tab w:val="left" w:pos="10992"/>
+          <w:tab w:val="left" w:pos="11908"/>
+          <w:tab w:val="left" w:pos="12824"/>
+          <w:tab w:val="left" w:pos="13740"/>
+          <w:tab w:val="left" w:pos="14656"/>
+        </w:tabs>
+        <w:spacing w:after="0" w:line="240" w:lineRule="auto"/>
+        <w:rPr>
+          <w:rFonts w:ascii="Courier New" w:eastAsia="Times New Roman" w:hAnsi="Courier New" w:cs="Courier New"/>
+          <w:i/>
+          <w:sz w:val="20"/>
+          <w:szCs w:val="20"/>
+        </w:rPr>
+      </w:pPr>
+      <w:r>
+        <w:rPr>
+          <w:rFonts w:ascii="Courier New" w:eastAsia="Times New Roman" w:hAnsi="Courier New" w:cs="Courier New"/>
+          <w:i/>
+          <w:sz w:val="20"/>
+          <w:szCs w:val="20"/>
+        </w:rPr>
+        <w:t>the Gene XML, that is can do it the same way for any of Gene's</w:t>
+      </w:r>
+    </w:p>
+    <w:p>
+      <w:pPr>
+        <w:tabs>
+          <w:tab w:val="left" w:pos="916"/>
+          <w:tab w:val="left" w:pos="1832"/>
+          <w:tab w:val="left" w:pos="2748"/>
+          <w:tab w:val="left" w:pos="3664"/>
+          <w:tab w:val="left" w:pos="4580"/>
+          <w:tab w:val="left" w:pos="5496"/>
+          <w:tab w:val="left" w:pos="6412"/>
+          <w:tab w:val="left" w:pos="7328"/>
+          <w:tab w:val="left" w:pos="8244"/>
+          <w:tab w:val="left" w:pos="9160"/>
+          <w:tab w:val="left" w:pos="10076"/>
+          <w:tab w:val="left" w:pos="10992"/>
+          <w:tab w:val="left" w:pos="11908"/>
+          <w:tab w:val="left" w:pos="12824"/>
+          <w:tab w:val="left" w:pos="13740"/>
+          <w:tab w:val="left" w:pos="14656"/>
+        </w:tabs>
+        <w:spacing w:after="0" w:line="240" w:lineRule="auto"/>
+        <w:rPr>
+          <w:rFonts w:ascii="Courier New" w:eastAsia="Times New Roman" w:hAnsi="Courier New" w:cs="Courier New"/>
+          <w:i/>
+          <w:sz w:val="20"/>
+          <w:szCs w:val="20"/>
+        </w:rPr>
+      </w:pPr>
+      <w:r>
+        <w:rPr>
+          <w:rFonts w:ascii="Courier New" w:eastAsia="Times New Roman" w:hAnsi="Courier New" w:cs="Courier New"/>
+          <w:i/>
+          <w:sz w:val="20"/>
+          <w:szCs w:val="20"/>
+        </w:rPr>
+        <w:t>subclass's XML representation.  This is why we only return specifically</w:t>
+      </w:r>
+    </w:p>
+    <w:p>
+      <w:pPr>
+        <w:tabs>
+          <w:tab w:val="left" w:pos="916"/>
+          <w:tab w:val="left" w:pos="1832"/>
+          <w:tab w:val="left" w:pos="2748"/>
+          <w:tab w:val="left" w:pos="3664"/>
+          <w:tab w:val="left" w:pos="4580"/>
+          <w:tab w:val="left" w:pos="5496"/>
+          <w:tab w:val="left" w:pos="6412"/>
+          <w:tab w:val="left" w:pos="7328"/>
+          <w:tab w:val="left" w:pos="8244"/>
+          <w:tab w:val="left" w:pos="9160"/>
+          <w:tab w:val="left" w:pos="10076"/>
+          <w:tab w:val="left" w:pos="10992"/>
+          <w:tab w:val="left" w:pos="11908"/>
+          <w:tab w:val="left" w:pos="12824"/>
+          <w:tab w:val="left" w:pos="13740"/>
+          <w:tab w:val="left" w:pos="14656"/>
+        </w:tabs>
+        <w:spacing w:after="0" w:line="240" w:lineRule="auto"/>
+        <w:rPr>
+          <w:rFonts w:ascii="Courier New" w:eastAsia="Times New Roman" w:hAnsi="Courier New" w:cs="Courier New"/>
+          <w:i/>
+          <w:sz w:val="20"/>
+          <w:szCs w:val="20"/>
+        </w:rPr>
+      </w:pPr>
+      <w:r>
+        <w:rPr>
+          <w:rFonts w:ascii="Courier New" w:eastAsia="Times New Roman" w:hAnsi="Courier New" w:cs="Courier New"/>
+          <w:i/>
+          <w:sz w:val="20"/>
+          <w:szCs w:val="20"/>
+        </w:rPr>
+        <w:t>what the client asks for.</w:t>
+      </w:r>
+    </w:p>
+    <w:p/>
+    <w:p>
+      <w:r>
+        <w:t>Maybe we can provide some control over subclass processing.  Should subclasses of targets be returned?  All / some / named?  If we implement association retrieval, does this control extend to associations and their subclasses as well?</w:t>
+      </w:r>
+      <w:r>
+        <w:t xml:space="preserve">  Does it make more sense to embed the subclass handling in the data service itself and publish it as metadata?</w:t>
+      </w:r>
+    </w:p>
+    <w:p>
+      <w:r>
+        <w:t>To</w:t>
+      </w:r>
+      <w:r>
+        <w:noBreakHyphen/>
+        <w:t xml:space="preserve">do: </w:t>
+      </w:r>
+    </w:p>
+    <w:p>
+      <w:r>
+        <w:tab/>
+        <w:t>I. Evaluate subclass handling for target data types in the general (all) case</w:t>
+      </w:r>
+    </w:p>
+    <w:p>
+      <w:r>
+        <w:tab/>
+        <w:t>II. Evaluate user control over subclass handling (some kind of XSD spec to be attached to each query)</w:t>
+      </w:r>
+    </w:p>
+    <w:p>
+      <w:r>
+        <w:tab/>
+        <w:t>III. Evaluate service-defined subclass processing</w:t>
       </w:r>
     </w:p>
     <w:sectPr>
@@ -714,7 +1580,6 @@
   <w:style w:type="character" w:default="1" w:styleId="DefaultParagraphFont">
     <w:name w:val="Default Paragraph Font"/>
     <w:uiPriority w:val="1"/>
-    <w:semiHidden/>
     <w:unhideWhenUsed/>
   </w:style>
   <w:style w:type="table" w:default="1" w:styleId="TableNormal">
@@ -819,6 +1684,54 @@
       <w:b/>
       <w:bCs/>
       <w:color w:val="4F81BD" w:themeColor="accent1"/>
+    </w:rPr>
+  </w:style>
+  <w:style w:type="paragraph" w:styleId="HTMLPreformatted">
+    <w:name w:val="HTML Preformatted"/>
+    <w:basedOn w:val="Normal"/>
+    <w:link w:val="HTMLPreformattedChar"/>
+    <w:uiPriority w:val="99"/>
+    <w:semiHidden/>
+    <w:unhideWhenUsed/>
+    <w:rsid w:val="0026204E"/>
+    <w:pPr>
+      <w:tabs>
+        <w:tab w:val="left" w:pos="916"/>
+        <w:tab w:val="left" w:pos="1832"/>
+        <w:tab w:val="left" w:pos="2748"/>
+        <w:tab w:val="left" w:pos="3664"/>
+        <w:tab w:val="left" w:pos="4580"/>
+        <w:tab w:val="left" w:pos="5496"/>
+        <w:tab w:val="left" w:pos="6412"/>
+        <w:tab w:val="left" w:pos="7328"/>
+        <w:tab w:val="left" w:pos="8244"/>
+        <w:tab w:val="left" w:pos="9160"/>
+        <w:tab w:val="left" w:pos="10076"/>
+        <w:tab w:val="left" w:pos="10992"/>
+        <w:tab w:val="left" w:pos="11908"/>
+        <w:tab w:val="left" w:pos="12824"/>
+        <w:tab w:val="left" w:pos="13740"/>
+        <w:tab w:val="left" w:pos="14656"/>
+      </w:tabs>
+      <w:spacing w:after="0" w:line="240" w:lineRule="auto"/>
+    </w:pPr>
+    <w:rPr>
+      <w:rFonts w:ascii="Courier New" w:eastAsia="Times New Roman" w:hAnsi="Courier New" w:cs="Courier New"/>
+      <w:sz w:val="20"/>
+      <w:szCs w:val="20"/>
+    </w:rPr>
+  </w:style>
+  <w:style w:type="character" w:customStyle="1" w:styleId="HTMLPreformattedChar">
+    <w:name w:val="HTML Preformatted Char"/>
+    <w:basedOn w:val="DefaultParagraphFont"/>
+    <w:link w:val="HTMLPreformatted"/>
+    <w:uiPriority w:val="99"/>
+    <w:semiHidden/>
+    <w:rsid w:val="0026204E"/>
+    <w:rPr>
+      <w:rFonts w:ascii="Courier New" w:eastAsia="Times New Roman" w:hAnsi="Courier New" w:cs="Courier New"/>
+      <w:sz w:val="20"/>
+      <w:szCs w:val="20"/>
     </w:rPr>
   </w:style>
 </w:styles>

</xml_diff>

<commit_message>
added request for association is/is not null feature
</commit_message>
<xml_diff>
--- a/caGrid/projects/cql/docs/cql2/CQL 2 Use Cases and Feature Requests.docx
+++ b/caGrid/projects/cql/docs/cql2/CQL 2 Use Cases and Feature Requests.docx
@@ -244,6 +244,32 @@
     <w:p>
       <w:r>
         <w:t>Example: A researcher queries for the base class ‘Specimen’ and expects to get back both BloodSpecimen eand TissueSpecimen instances.</w:t>
+      </w:r>
+    </w:p>
+    <w:p/>
+    <w:p>
+      <w:pPr>
+        <w:pStyle w:val="Heading2"/>
+      </w:pPr>
+      <w:r>
+        <w:lastRenderedPageBreak/>
+        <w:t>Queries for [non-]null associations</w:t>
+      </w:r>
+    </w:p>
+    <w:p/>
+    <w:p>
+      <w:r>
+        <w:t>From: Internal</w:t>
+      </w:r>
+    </w:p>
+    <w:p>
+      <w:r>
+        <w:t>Overview: User wishes to retrieve some class where an association to another object is populated / not populated (non-null or null)</w:t>
+      </w:r>
+    </w:p>
+    <w:p>
+      <w:r>
+        <w:t>Example: A researcher wants to find all studies with no patients so they can begin recruiting.</w:t>
       </w:r>
     </w:p>
     <w:p>
@@ -1383,6 +1409,36 @@
       <w:r>
         <w:tab/>
         <w:t>III. Evaluate service-defined subclass processing</w:t>
+      </w:r>
+    </w:p>
+    <w:p/>
+    <w:p>
+      <w:pPr>
+        <w:pStyle w:val="Heading2"/>
+      </w:pPr>
+      <w:r>
+        <w:t>Queries for [non-]null associations</w:t>
+      </w:r>
+    </w:p>
+    <w:p/>
+    <w:p>
+      <w:r>
+        <w:t>Thoughts:  Adding this would make the expected behavior for simply having an association in a query with no child nodes more explicit.  It would also allow one to more simply query for things with a null association.</w:t>
+      </w:r>
+      <w:r>
+        <w:t xml:space="preserve">  Currently a query  would have to include the association and an attribute for ID which is used with the IS_NULL predicate.</w:t>
+      </w:r>
+    </w:p>
+    <w:p>
+      <w:r>
+        <w:t>To-do:</w:t>
+      </w:r>
+    </w:p>
+    <w:p>
+      <w:r>
+        <w:lastRenderedPageBreak/>
+        <w:tab/>
+        <w:t>I. Design a null-check element which can be a child of CQL Association, with a true/false flag for ‘must be null’ or similar terminology</w:t>
       </w:r>
     </w:p>
     <w:sectPr>

</xml_diff>